<commit_message>
added handout for presentation
</commit_message>
<xml_diff>
--- a/Presentation/Handout.docx
+++ b/Presentation/Handout.docx
@@ -18,129 +18,240 @@
     </w:p>
     <w:p>
       <w:pPr>
+        <w:spacing w:line="259" w:lineRule="auto"/>
         <w:jc w:val="center"/>
         <w:rPr>
-          <w:rStyle w:val="SubtleEmphasis"/>
-          <w:lang w:val="de-AT"/>
-        </w:rPr>
-      </w:pPr>
-      <w:r>
-        <w:rPr>
-          <w:rStyle w:val="SubtleEmphasis"/>
-          <w:lang w:val="de-AT"/>
-        </w:rPr>
-        <w:t>„Definiere eine Klassenschnittstelle mit Operationen zum Erzeugen eines Objekts, aber lasse Unterklassen entscheiden, von welcher Klasse das zu erzeugende Objekt ist. Fabrikmethoden ermöglichen es einer Klasse, die Erzeugung von Objekten an Unterklassen zu delegieren.</w:t>
-      </w:r>
-      <w:r>
-        <w:rPr>
-          <w:rStyle w:val="SubtleEmphasis"/>
+          <w:i/>
+          <w:iCs/>
+          <w:color w:val="595959" w:themeColor="text1" w:themeTint="A6"/>
+          <w:lang w:val="de-AT"/>
+        </w:rPr>
+      </w:pPr>
+      <w:r>
+        <w:rPr>
+          <w:i/>
+          <w:iCs/>
+          <w:color w:val="595959" w:themeColor="text1" w:themeTint="A6"/>
+          <w:lang w:val="de-AT"/>
+        </w:rPr>
+        <w:t>„Definiere eine Klassenschnittstelle zum Erzeugen eines Objekts, aber lasse Unterklassen entscheiden, welche Klasse instanziiert werden soll. Factory-Methods ermöglichen es einer Klasse, die Erzeugung von Objekten an Unterklassen zu delegieren.“</w:t>
+      </w:r>
+    </w:p>
+    <w:p>
+      <w:pPr>
+        <w:rPr>
+          <w:lang w:val="de-AT"/>
+        </w:rPr>
+      </w:pPr>
+    </w:p>
+    <w:p>
+      <w:pPr>
+        <w:pStyle w:val="Heading1"/>
+        <w:rPr>
+          <w:lang w:val="de-AT"/>
+        </w:rPr>
+      </w:pPr>
+      <w:r>
+        <w:rPr>
+          <w:lang w:val="de-AT"/>
+        </w:rPr>
+        <w:t>Motivation, Verwendungsbeispiele aus der Praxis</w:t>
+      </w:r>
+    </w:p>
+    <w:p>
+      <w:pPr>
+        <w:rPr>
+          <w:lang w:val="de-AT"/>
+        </w:rPr>
+      </w:pPr>
+      <w:r>
+        <w:rPr>
+          <w:lang w:val="de-AT"/>
+        </w:rPr>
+        <w:t>Frameworks verwenden abstrakte Klassen</w:t>
+      </w:r>
+      <w:r>
+        <w:rPr>
+          <w:lang w:val="de-AT"/>
+        </w:rPr>
+        <w:t xml:space="preserve"> zum </w:t>
+      </w:r>
+      <w:r>
+        <w:rPr>
+          <w:lang w:val="de-AT"/>
+        </w:rPr>
+        <w:t>Definieren</w:t>
+      </w:r>
+      <w:r>
+        <w:rPr>
+          <w:lang w:val="de-AT"/>
+        </w:rPr>
+        <w:t xml:space="preserve"> und </w:t>
+      </w:r>
+      <w:r>
+        <w:rPr>
+          <w:lang w:val="de-AT"/>
+        </w:rPr>
+        <w:t>Verwalten</w:t>
+      </w:r>
+      <w:r>
+        <w:rPr>
+          <w:lang w:val="de-AT"/>
+        </w:rPr>
+        <w:t xml:space="preserve"> von Beziehungen zwischen Objekten. Außerdem sind diese Frameworks auch oft für die Erstellung von diesen Objekten verantwortlich.</w:t>
+      </w:r>
+    </w:p>
+    <w:p>
+      <w:pPr>
+        <w:rPr>
+          <w:lang w:val="de-AT"/>
+        </w:rPr>
+      </w:pPr>
+      <w:r>
+        <w:rPr>
+          <w:lang w:val="de-AT"/>
+        </w:rPr>
+        <w:t>Man nehme ein Framework</w:t>
+      </w:r>
+      <w:r>
+        <w:rPr>
+          <w:lang w:val="de-AT"/>
+        </w:rPr>
+        <w:t xml:space="preserve"> für Anwendungen, welche verschiedene Dokumente anzeigen können.</w:t>
+      </w:r>
+      <w:r>
+        <w:rPr>
+          <w:lang w:val="de-AT"/>
+        </w:rPr>
+        <w:t xml:space="preserve"> Zwei wichtige Abstraktionen </w:t>
+      </w:r>
+      <w:r>
+        <w:rPr>
+          <w:lang w:val="de-AT"/>
+        </w:rPr>
+        <w:t>in diesem Framework sind die Klassen „</w:t>
+      </w:r>
+      <w:proofErr w:type="spellStart"/>
+      <w:r>
+        <w:rPr>
+          <w:lang w:val="de-AT"/>
+        </w:rPr>
+        <w:t>Application</w:t>
+      </w:r>
+      <w:proofErr w:type="spellEnd"/>
+      <w:r>
+        <w:rPr>
+          <w:lang w:val="de-AT"/>
+        </w:rPr>
+        <w:t>“ und „</w:t>
+      </w:r>
+      <w:proofErr w:type="spellStart"/>
+      <w:r>
+        <w:rPr>
+          <w:lang w:val="de-AT"/>
+        </w:rPr>
+        <w:t>Document</w:t>
+      </w:r>
+      <w:proofErr w:type="spellEnd"/>
+      <w:r>
+        <w:rPr>
+          <w:lang w:val="de-AT"/>
+        </w:rPr>
+        <w:t xml:space="preserve">“. </w:t>
+      </w:r>
+      <w:r>
+        <w:rPr>
+          <w:lang w:val="de-AT"/>
+        </w:rPr>
+        <w:t xml:space="preserve">Beide Klassen sind abstrakt und </w:t>
+      </w:r>
+      <w:r>
+        <w:rPr>
+          <w:lang w:val="de-AT"/>
+        </w:rPr>
+        <w:t xml:space="preserve">die Clients müssen Subklassen </w:t>
+      </w:r>
+      <w:r>
+        <w:rPr>
+          <w:lang w:val="de-AT"/>
+        </w:rPr>
+        <w:t xml:space="preserve">dafür </w:t>
+      </w:r>
+      <w:r>
+        <w:rPr>
+          <w:lang w:val="de-AT"/>
+        </w:rPr>
+        <w:t>erstellen,</w:t>
+      </w:r>
+      <w:r>
+        <w:rPr>
+          <w:lang w:val="de-AT"/>
+        </w:rPr>
+        <w:t xml:space="preserve"> um die spezifischen Applikationen zu implementieren.</w:t>
+      </w:r>
+      <w:r>
+        <w:rPr>
+          <w:lang w:val="de-AT"/>
+        </w:rPr>
+        <w:t xml:space="preserve"> Wenn man beispielsweise eine Zeichenapplikation erstellen möchte, muss man eine „</w:t>
+      </w:r>
+      <w:proofErr w:type="spellStart"/>
+      <w:r>
+        <w:rPr>
+          <w:lang w:val="de-AT"/>
+        </w:rPr>
+        <w:t>DrawingApplication</w:t>
+      </w:r>
+      <w:proofErr w:type="spellEnd"/>
+      <w:r>
+        <w:rPr>
           <w:lang w:val="de-AT"/>
         </w:rPr>
         <w:t>“</w:t>
       </w:r>
-    </w:p>
-    <w:p>
-      <w:pPr>
-        <w:jc w:val="both"/>
-        <w:rPr>
-          <w:lang w:val="de-AT"/>
-        </w:rPr>
-      </w:pPr>
-    </w:p>
-    <w:p>
-      <w:pPr>
-        <w:pStyle w:val="Heading1"/>
-        <w:rPr>
-          <w:lang w:val="de-AT"/>
-        </w:rPr>
-      </w:pPr>
-      <w:r>
-        <w:rPr>
-          <w:lang w:val="de-AT"/>
-        </w:rPr>
-        <w:t>Motivation, Verwendungsbeispiele aus der Praxis</w:t>
-      </w:r>
-    </w:p>
-    <w:p>
-      <w:pPr>
-        <w:jc w:val="both"/>
-        <w:rPr>
-          <w:lang w:val="de-AT"/>
-        </w:rPr>
-      </w:pPr>
-      <w:r>
-        <w:rPr>
-          <w:lang w:val="de-AT"/>
-        </w:rPr>
-        <w:t>Frameworks verwenden abstrakte Klassen</w:t>
-      </w:r>
-      <w:r>
-        <w:rPr>
-          <w:lang w:val="de-AT"/>
-        </w:rPr>
-        <w:t xml:space="preserve"> zum </w:t>
-      </w:r>
-      <w:r>
-        <w:rPr>
-          <w:lang w:val="de-AT"/>
-        </w:rPr>
-        <w:t>Definieren</w:t>
-      </w:r>
-      <w:r>
-        <w:rPr>
-          <w:lang w:val="de-AT"/>
-        </w:rPr>
-        <w:t xml:space="preserve"> und </w:t>
-      </w:r>
-      <w:r>
-        <w:rPr>
-          <w:lang w:val="de-AT"/>
-        </w:rPr>
-        <w:t>Verwalten</w:t>
-      </w:r>
-      <w:r>
-        <w:rPr>
-          <w:lang w:val="de-AT"/>
-        </w:rPr>
-        <w:t xml:space="preserve"> von Beziehungen zwischen Objekten. Außerdem sind diese Frameworks auch oft für die Erstellung von diesen Objekten verantwortlich.</w:t>
-      </w:r>
-    </w:p>
-    <w:p>
-      <w:pPr>
-        <w:jc w:val="both"/>
-        <w:rPr>
-          <w:lang w:val="de-AT"/>
-        </w:rPr>
-      </w:pPr>
-      <w:r>
-        <w:rPr>
-          <w:lang w:val="de-AT"/>
-        </w:rPr>
-        <w:t>Man nehme ein Framework</w:t>
-      </w:r>
-      <w:r>
-        <w:rPr>
-          <w:lang w:val="de-AT"/>
-        </w:rPr>
-        <w:t xml:space="preserve"> für Anwendungen, welche verschiedene Dokumente anzeigen können.</w:t>
-      </w:r>
-      <w:r>
-        <w:rPr>
-          <w:lang w:val="de-AT"/>
-        </w:rPr>
-        <w:t xml:space="preserve"> Zwei wichtige Abstraktionen </w:t>
-      </w:r>
-      <w:r>
-        <w:rPr>
-          <w:lang w:val="de-AT"/>
-        </w:rPr>
-        <w:t>in diesem Framework sind die Klassen „</w:t>
+      <w:r>
+        <w:rPr>
+          <w:lang w:val="de-AT"/>
+        </w:rPr>
+        <w:t>-Klasse und eine „</w:t>
       </w:r>
       <w:proofErr w:type="spellStart"/>
       <w:r>
         <w:rPr>
           <w:lang w:val="de-AT"/>
         </w:rPr>
+        <w:t>DrawingDocument</w:t>
+      </w:r>
+      <w:proofErr w:type="spellEnd"/>
+      <w:r>
+        <w:rPr>
+          <w:lang w:val="de-AT"/>
+        </w:rPr>
+        <w:t>“-Klasse erstellen.</w:t>
+      </w:r>
+      <w:r>
+        <w:rPr>
+          <w:lang w:val="de-AT"/>
+        </w:rPr>
+        <w:t xml:space="preserve"> </w:t>
+      </w:r>
+      <w:r>
+        <w:rPr>
+          <w:lang w:val="de-AT"/>
+        </w:rPr>
+        <w:t xml:space="preserve">Die </w:t>
+      </w:r>
+      <w:r>
+        <w:rPr>
+          <w:lang w:val="de-AT"/>
+        </w:rPr>
+        <w:t>„</w:t>
+      </w:r>
+      <w:proofErr w:type="spellStart"/>
+      <w:r>
+        <w:rPr>
+          <w:lang w:val="de-AT"/>
+        </w:rPr>
         <w:t>Application</w:t>
       </w:r>
       <w:proofErr w:type="spellEnd"/>
@@ -148,7 +259,117 @@
         <w:rPr>
           <w:lang w:val="de-AT"/>
         </w:rPr>
-        <w:t>“ und „</w:t>
+        <w:t>“</w:t>
+      </w:r>
+      <w:r>
+        <w:rPr>
+          <w:lang w:val="de-AT"/>
+        </w:rPr>
+        <w:t xml:space="preserve">-Klasse ist für die Verwaltung von Dokumenten verantwortlich und erstellt sie nach Bedarf, wenn der Benutzer beispielsweise in einem Menü die Option </w:t>
+      </w:r>
+      <w:r>
+        <w:rPr>
+          <w:lang w:val="de-AT"/>
+        </w:rPr>
+        <w:t>„</w:t>
+      </w:r>
+      <w:r>
+        <w:rPr>
+          <w:lang w:val="de-AT"/>
+        </w:rPr>
+        <w:t>Öffnen</w:t>
+      </w:r>
+      <w:r>
+        <w:rPr>
+          <w:lang w:val="de-AT"/>
+        </w:rPr>
+        <w:t>“</w:t>
+      </w:r>
+      <w:r>
+        <w:rPr>
+          <w:lang w:val="de-AT"/>
+        </w:rPr>
+        <w:t xml:space="preserve"> oder </w:t>
+      </w:r>
+      <w:r>
+        <w:rPr>
+          <w:lang w:val="de-AT"/>
+        </w:rPr>
+        <w:t>„</w:t>
+      </w:r>
+      <w:r>
+        <w:rPr>
+          <w:lang w:val="de-AT"/>
+        </w:rPr>
+        <w:t>Neu</w:t>
+      </w:r>
+      <w:r>
+        <w:rPr>
+          <w:lang w:val="de-AT"/>
+        </w:rPr>
+        <w:t>“</w:t>
+      </w:r>
+      <w:r>
+        <w:rPr>
+          <w:lang w:val="de-AT"/>
+        </w:rPr>
+        <w:t xml:space="preserve"> wählt.</w:t>
+      </w:r>
+    </w:p>
+    <w:p>
+      <w:pPr>
+        <w:rPr>
+          <w:lang w:val="de-AT"/>
+        </w:rPr>
+      </w:pPr>
+      <w:r>
+        <w:rPr>
+          <w:lang w:val="de-AT"/>
+        </w:rPr>
+        <w:t>Da die bestimmte Dokument-Unterklasse, die instanziiert werden soll, anwendungsspezifisch ist, kann die Anwendungsklasse die Unterklasse des Dokuments nicht für die Instanziierung vorhersage</w:t>
+      </w:r>
+      <w:r>
+        <w:rPr>
+          <w:lang w:val="de-AT"/>
+        </w:rPr>
+        <w:t>n - die</w:t>
+      </w:r>
+      <w:r>
+        <w:rPr>
+          <w:lang w:val="de-AT"/>
+        </w:rPr>
+        <w:t xml:space="preserve"> Anwendungsklasse weiß nur, wann ein neues Dokument erstellt werden soll, nicht, welche Art von Dokument erstellt werden soll. Dies führt zu einem </w:t>
+      </w:r>
+      <w:r>
+        <w:rPr>
+          <w:lang w:val="de-AT"/>
+        </w:rPr>
+        <w:t>Problem</w:t>
+      </w:r>
+      <w:r>
+        <w:rPr>
+          <w:lang w:val="de-AT"/>
+        </w:rPr>
+        <w:t>: Das Framework muss Klassen instanziieren, kennt aber nur abstrakte Klassen, die es nicht instanziieren kann.</w:t>
+      </w:r>
+    </w:p>
+    <w:p>
+      <w:pPr>
+        <w:rPr>
+          <w:lang w:val="de-AT"/>
+        </w:rPr>
+      </w:pPr>
+      <w:r>
+        <w:rPr>
+          <w:lang w:val="de-AT"/>
+        </w:rPr>
+        <w:t xml:space="preserve">Das Factory-Method-Muster bietet eine Lösung. Es kapselt das Wissen, welche </w:t>
+      </w:r>
+      <w:r>
+        <w:rPr>
+          <w:lang w:val="de-AT"/>
+        </w:rPr>
+        <w:t>„</w:t>
       </w:r>
       <w:proofErr w:type="spellStart"/>
       <w:r>
@@ -162,240 +383,12 @@
         <w:rPr>
           <w:lang w:val="de-AT"/>
         </w:rPr>
-        <w:t xml:space="preserve">“. </w:t>
-      </w:r>
-      <w:r>
-        <w:rPr>
-          <w:lang w:val="de-AT"/>
-        </w:rPr>
-        <w:t xml:space="preserve">Beide Klassen sind abstrakt und </w:t>
-      </w:r>
-      <w:r>
-        <w:rPr>
-          <w:lang w:val="de-AT"/>
-        </w:rPr>
-        <w:t xml:space="preserve">die Clients müssen Subklassen </w:t>
-      </w:r>
-      <w:r>
-        <w:rPr>
-          <w:lang w:val="de-AT"/>
-        </w:rPr>
-        <w:t xml:space="preserve">dafür </w:t>
-      </w:r>
-      <w:r>
-        <w:rPr>
-          <w:lang w:val="de-AT"/>
-        </w:rPr>
-        <w:t>erstellen,</w:t>
-      </w:r>
-      <w:r>
-        <w:rPr>
-          <w:lang w:val="de-AT"/>
-        </w:rPr>
-        <w:t xml:space="preserve"> um die spezifischen Applikationen zu implementieren.</w:t>
-      </w:r>
-      <w:r>
-        <w:rPr>
-          <w:lang w:val="de-AT"/>
-        </w:rPr>
-        <w:t xml:space="preserve"> Wenn man beispielsweise eine Zeichenapplikation erstellen möchte, muss man eine „</w:t>
-      </w:r>
-      <w:proofErr w:type="spellStart"/>
-      <w:r>
-        <w:rPr>
-          <w:lang w:val="de-AT"/>
-        </w:rPr>
-        <w:t>DrawingApplication</w:t>
-      </w:r>
-      <w:proofErr w:type="spellEnd"/>
-      <w:r>
-        <w:rPr>
-          <w:lang w:val="de-AT"/>
-        </w:rPr>
         <w:t>“</w:t>
       </w:r>
       <w:r>
         <w:rPr>
           <w:lang w:val="de-AT"/>
         </w:rPr>
-        <w:t>-Klasse und eine „</w:t>
-      </w:r>
-      <w:proofErr w:type="spellStart"/>
-      <w:r>
-        <w:rPr>
-          <w:lang w:val="de-AT"/>
-        </w:rPr>
-        <w:t>DrawingDocument</w:t>
-      </w:r>
-      <w:proofErr w:type="spellEnd"/>
-      <w:r>
-        <w:rPr>
-          <w:lang w:val="de-AT"/>
-        </w:rPr>
-        <w:t>“-Klasse erstellen.</w:t>
-      </w:r>
-      <w:r>
-        <w:rPr>
-          <w:lang w:val="de-AT"/>
-        </w:rPr>
-        <w:t xml:space="preserve"> </w:t>
-      </w:r>
-      <w:r>
-        <w:rPr>
-          <w:lang w:val="de-AT"/>
-        </w:rPr>
-        <w:t xml:space="preserve">Die </w:t>
-      </w:r>
-      <w:r>
-        <w:rPr>
-          <w:lang w:val="de-AT"/>
-        </w:rPr>
-        <w:t>„</w:t>
-      </w:r>
-      <w:proofErr w:type="spellStart"/>
-      <w:r>
-        <w:rPr>
-          <w:lang w:val="de-AT"/>
-        </w:rPr>
-        <w:t>Application</w:t>
-      </w:r>
-      <w:proofErr w:type="spellEnd"/>
-      <w:r>
-        <w:rPr>
-          <w:lang w:val="de-AT"/>
-        </w:rPr>
-        <w:t>“</w:t>
-      </w:r>
-      <w:r>
-        <w:rPr>
-          <w:lang w:val="de-AT"/>
-        </w:rPr>
-        <w:t xml:space="preserve">-Klasse ist für die Verwaltung von Dokumenten verantwortlich und erstellt sie nach Bedarf, wenn der Benutzer beispielsweise in einem Menü die Option </w:t>
-      </w:r>
-      <w:r>
-        <w:rPr>
-          <w:lang w:val="de-AT"/>
-        </w:rPr>
-        <w:t>„</w:t>
-      </w:r>
-      <w:r>
-        <w:rPr>
-          <w:lang w:val="de-AT"/>
-        </w:rPr>
-        <w:t>Öffnen</w:t>
-      </w:r>
-      <w:r>
-        <w:rPr>
-          <w:lang w:val="de-AT"/>
-        </w:rPr>
-        <w:t>“</w:t>
-      </w:r>
-      <w:r>
-        <w:rPr>
-          <w:lang w:val="de-AT"/>
-        </w:rPr>
-        <w:t xml:space="preserve"> oder </w:t>
-      </w:r>
-      <w:r>
-        <w:rPr>
-          <w:lang w:val="de-AT"/>
-        </w:rPr>
-        <w:t>„</w:t>
-      </w:r>
-      <w:r>
-        <w:rPr>
-          <w:lang w:val="de-AT"/>
-        </w:rPr>
-        <w:t>Neu</w:t>
-      </w:r>
-      <w:r>
-        <w:rPr>
-          <w:lang w:val="de-AT"/>
-        </w:rPr>
-        <w:t>“</w:t>
-      </w:r>
-      <w:r>
-        <w:rPr>
-          <w:lang w:val="de-AT"/>
-        </w:rPr>
-        <w:t xml:space="preserve"> wählt.</w:t>
-      </w:r>
-    </w:p>
-    <w:p>
-      <w:pPr>
-        <w:jc w:val="both"/>
-        <w:rPr>
-          <w:lang w:val="de-AT"/>
-        </w:rPr>
-      </w:pPr>
-      <w:r>
-        <w:rPr>
-          <w:lang w:val="de-AT"/>
-        </w:rPr>
-        <w:t>Da die bestimmte Dokument-Unterklasse, die instanziiert werden soll, anwendungsspezifisch ist, kann die Anwendungsklasse die Unterklasse des Dokuments nicht für die Instanziierung vorhersage</w:t>
-      </w:r>
-      <w:r>
-        <w:rPr>
-          <w:lang w:val="de-AT"/>
-        </w:rPr>
-        <w:t>n - die</w:t>
-      </w:r>
-      <w:r>
-        <w:rPr>
-          <w:lang w:val="de-AT"/>
-        </w:rPr>
-        <w:t xml:space="preserve"> Anwendungsklasse weiß nur, wann ein neues Dokument erstellt werden soll, nicht, welche Art von Dokument erstellt werden soll. Dies führt zu einem </w:t>
-      </w:r>
-      <w:r>
-        <w:rPr>
-          <w:lang w:val="de-AT"/>
-        </w:rPr>
-        <w:t>Problem</w:t>
-      </w:r>
-      <w:r>
-        <w:rPr>
-          <w:lang w:val="de-AT"/>
-        </w:rPr>
-        <w:t>: Das Framework muss Klassen instanziieren, kennt aber nur abstrakte Klassen, die es nicht instanziieren kann.</w:t>
-      </w:r>
-    </w:p>
-    <w:p>
-      <w:pPr>
-        <w:jc w:val="both"/>
-        <w:rPr>
-          <w:lang w:val="de-AT"/>
-        </w:rPr>
-      </w:pPr>
-      <w:r>
-        <w:rPr>
-          <w:lang w:val="de-AT"/>
-        </w:rPr>
-        <w:t xml:space="preserve">Das Factory-Method-Muster bietet eine Lösung. Es kapselt das Wissen, welche </w:t>
-      </w:r>
-      <w:r>
-        <w:rPr>
-          <w:lang w:val="de-AT"/>
-        </w:rPr>
-        <w:t>„</w:t>
-      </w:r>
-      <w:proofErr w:type="spellStart"/>
-      <w:r>
-        <w:rPr>
-          <w:lang w:val="de-AT"/>
-        </w:rPr>
-        <w:t>Document</w:t>
-      </w:r>
-      <w:proofErr w:type="spellEnd"/>
-      <w:r>
-        <w:rPr>
-          <w:lang w:val="de-AT"/>
-        </w:rPr>
-        <w:t>“</w:t>
-      </w:r>
-      <w:r>
-        <w:rPr>
-          <w:lang w:val="de-AT"/>
-        </w:rPr>
         <w:t>-Unterklasse erstellt werden soll, und verschiebt dieses Wissen aus dem Framework.</w:t>
       </w:r>
     </w:p>
@@ -412,9 +405,9 @@
           <w:lang w:val="de-AT"/>
         </w:rPr>
         <w:drawing>
-          <wp:inline distT="0" distB="0" distL="0" distR="0" wp14:anchorId="79CC3DBB" wp14:editId="2D23E0A4">
-            <wp:extent cx="4946015" cy="1903730"/>
-            <wp:effectExtent l="0" t="0" r="6985" b="1270"/>
+          <wp:inline distT="0" distB="0" distL="0" distR="0" wp14:anchorId="79CC3DBB" wp14:editId="2AF9F2E8">
+            <wp:extent cx="5010507" cy="1928553"/>
+            <wp:effectExtent l="0" t="0" r="0" b="0"/>
             <wp:docPr id="2" name="Picture 2"/>
             <wp:cNvGraphicFramePr>
               <a:graphicFrameLocks xmlns:a="http://schemas.openxmlformats.org/drawingml/2006/main" noChangeAspect="1"/>
@@ -444,7 +437,7 @@
                   <pic:spPr bwMode="auto">
                     <a:xfrm>
                       <a:off x="0" y="0"/>
-                      <a:ext cx="4946015" cy="1903730"/>
+                      <a:ext cx="5021741" cy="1932877"/>
                     </a:xfrm>
                     <a:prstGeom prst="rect">
                       <a:avLst/>
@@ -471,13 +464,7 @@
         <w:rPr>
           <w:lang w:val="de-AT"/>
         </w:rPr>
-        <w:t xml:space="preserve">Anwendungsunterklassen definieren einen abstrakten </w:t>
-      </w:r>
-      <w:r>
-        <w:rPr>
-          <w:lang w:val="de-AT"/>
-        </w:rPr>
-        <w:t>„</w:t>
+        <w:t>Anwendungsunterklassen definieren einen abstrakten „</w:t>
       </w:r>
       <w:proofErr w:type="spellStart"/>
       <w:r>
@@ -491,19 +478,7 @@
         <w:rPr>
           <w:lang w:val="de-AT"/>
         </w:rPr>
-        <w:t>“</w:t>
-      </w:r>
-      <w:r>
-        <w:rPr>
-          <w:lang w:val="de-AT"/>
-        </w:rPr>
-        <w:t xml:space="preserve">-Vorgang in </w:t>
-      </w:r>
-      <w:r>
-        <w:rPr>
-          <w:lang w:val="de-AT"/>
-        </w:rPr>
-        <w:t>„</w:t>
+        <w:t>“-Vorgang in „</w:t>
       </w:r>
       <w:proofErr w:type="spellStart"/>
       <w:r>
@@ -517,31 +492,7 @@
         <w:rPr>
           <w:lang w:val="de-AT"/>
         </w:rPr>
-        <w:t>“</w:t>
-      </w:r>
-      <w:r>
-        <w:rPr>
-          <w:lang w:val="de-AT"/>
-        </w:rPr>
-        <w:t xml:space="preserve"> neu, um die entsprechende Dokumentunterklasse zurückzugeben. Sobald eine </w:t>
-      </w:r>
-      <w:r>
-        <w:rPr>
-          <w:lang w:val="de-AT"/>
-        </w:rPr>
-        <w:t>A</w:t>
-      </w:r>
-      <w:r>
-        <w:rPr>
-          <w:lang w:val="de-AT"/>
-        </w:rPr>
-        <w:t xml:space="preserve">nwendungsunterklasse instanziiert ist, kann sie anwendungsspezifische Dokumente instanziieren, ohne deren Klasse zu kennen. </w:t>
-      </w:r>
-      <w:r>
-        <w:rPr>
-          <w:lang w:val="de-AT"/>
-        </w:rPr>
-        <w:t>„</w:t>
+        <w:t>“ neu, um die entsprechende Dokumentunterklasse zurückzugeben. Sobald eine Anwendungsunterklasse instanziiert ist, kann sie anwendungsspezifische Dokumente instanziieren, ohne deren Klasse zu kennen. „</w:t>
       </w:r>
       <w:proofErr w:type="spellStart"/>
       <w:r>
@@ -555,7 +506,38 @@
         <w:rPr>
           <w:lang w:val="de-AT"/>
         </w:rPr>
-        <w:t>“</w:t>
+        <w:t>“ wird Factory-Methode genannt, weil sie für das "Herstellen" eines Objekts verantwortlich ist.</w:t>
+      </w:r>
+    </w:p>
+    <w:p>
+      <w:pPr>
+        <w:rPr>
+          <w:lang w:val="de-AT"/>
+        </w:rPr>
+      </w:pPr>
+      <w:r>
+        <w:rPr>
+          <w:lang w:val="de-AT"/>
+        </w:rPr>
+        <w:t>Zusammenfassend kann gesagt werden, dass d</w:t>
+      </w:r>
+      <w:r>
+        <w:rPr>
+          <w:lang w:val="de-AT"/>
+        </w:rPr>
+        <w:t>as Factory Method Design Pattern zur Entkopplung des Clients von der konkreten Instanziierung einer Klasse</w:t>
+      </w:r>
+      <w:r>
+        <w:rPr>
+          <w:lang w:val="de-AT"/>
+        </w:rPr>
+        <w:t xml:space="preserve"> dient</w:t>
+      </w:r>
+      <w:r>
+        <w:rPr>
+          <w:lang w:val="de-AT"/>
+        </w:rPr>
+        <w:t xml:space="preserve">. </w:t>
       </w:r>
       <w:r>
         <w:rPr>
@@ -567,68 +549,6 @@
         <w:rPr>
           <w:lang w:val="de-AT"/>
         </w:rPr>
-        <w:t xml:space="preserve">wird </w:t>
-      </w:r>
-      <w:r>
-        <w:rPr>
-          <w:lang w:val="de-AT"/>
-        </w:rPr>
-        <w:t>Factory-Methode</w:t>
-      </w:r>
-      <w:r>
-        <w:rPr>
-          <w:lang w:val="de-AT"/>
-        </w:rPr>
-        <w:t xml:space="preserve"> genannt</w:t>
-      </w:r>
-      <w:r>
-        <w:rPr>
-          <w:lang w:val="de-AT"/>
-        </w:rPr>
-        <w:t>, weil sie für das "Herstellen" eines Objekts verantwortlich ist.</w:t>
-      </w:r>
-    </w:p>
-    <w:p>
-      <w:pPr>
-        <w:jc w:val="both"/>
-        <w:rPr>
-          <w:lang w:val="de-AT"/>
-        </w:rPr>
-      </w:pPr>
-      <w:r>
-        <w:rPr>
-          <w:lang w:val="de-AT"/>
-        </w:rPr>
-        <w:t>Zusammenfassend kann gesagt werden, dass d</w:t>
-      </w:r>
-      <w:r>
-        <w:rPr>
-          <w:lang w:val="de-AT"/>
-        </w:rPr>
-        <w:t>as Factory Method Design Pattern zur Entkopplung des Clients von der konkreten Instanziierung einer Klasse</w:t>
-      </w:r>
-      <w:r>
-        <w:rPr>
-          <w:lang w:val="de-AT"/>
-        </w:rPr>
-        <w:t xml:space="preserve"> dient</w:t>
-      </w:r>
-      <w:r>
-        <w:rPr>
-          <w:lang w:val="de-AT"/>
-        </w:rPr>
-        <w:t xml:space="preserve">. </w:t>
-      </w:r>
-      <w:r>
-        <w:rPr>
-          <w:lang w:val="de-AT"/>
-        </w:rPr>
-        <w:t xml:space="preserve"> </w:t>
-      </w:r>
-      <w:r>
-        <w:rPr>
-          <w:lang w:val="de-AT"/>
-        </w:rPr>
         <w:t xml:space="preserve">Der „Erstellungscode“ </w:t>
       </w:r>
       <w:r>
@@ -649,14 +569,24 @@
         </w:rPr>
         <w:t xml:space="preserve">eigene Klassen (Factory) ausgelagert. </w:t>
       </w:r>
-    </w:p>
-    <w:p>
-      <w:pPr>
-        <w:jc w:val="both"/>
-        <w:rPr>
-          <w:lang w:val="de-AT"/>
-        </w:rPr>
-      </w:pPr>
+      <w:r>
+        <w:rPr>
+          <w:lang w:val="de-AT"/>
+        </w:rPr>
+        <w:t xml:space="preserve">Dadurch wird die Trennung von Objektverwaltung und Objektherstellung </w:t>
+      </w:r>
+      <w:r>
+        <w:rPr>
+          <w:lang w:val="de-AT"/>
+        </w:rPr>
+        <w:t>realisiert.</w:t>
+      </w:r>
+      <w:r>
+        <w:rPr>
+          <w:lang w:val="de-AT"/>
+        </w:rPr>
+        <w:t xml:space="preserve"> Dies bedeutet, man muss keine anwendungsspezifischen Klassen in den Code einbauen. Der Code behandelt nur die Schnittstellen.</w:t>
+      </w:r>
     </w:p>
     <w:p>
       <w:pPr>
@@ -669,6 +599,7 @@
         <w:rPr>
           <w:lang w:val="de-AT"/>
         </w:rPr>
+        <w:lastRenderedPageBreak/>
         <w:t>UML-Diagram</w:t>
       </w:r>
       <w:r>
@@ -691,8 +622,8 @@
           <w:lang w:val="de-AT"/>
         </w:rPr>
         <w:drawing>
-          <wp:inline distT="0" distB="0" distL="0" distR="0" wp14:anchorId="4B1485E3" wp14:editId="74558E9A">
-            <wp:extent cx="5360149" cy="2115127"/>
+          <wp:inline distT="0" distB="0" distL="0" distR="0" wp14:anchorId="4B1485E3" wp14:editId="2409DCBF">
+            <wp:extent cx="4465122" cy="1662320"/>
             <wp:effectExtent l="0" t="0" r="0" b="0"/>
             <wp:docPr id="1" name="Picture 1" descr="https://www.dofactory.com/images/diagrams/net/factory.gif"/>
             <wp:cNvGraphicFramePr>
@@ -723,7 +654,7 @@
                   <pic:spPr bwMode="auto">
                     <a:xfrm>
                       <a:off x="0" y="0"/>
-                      <a:ext cx="5387275" cy="2125831"/>
+                      <a:ext cx="4608918" cy="1715854"/>
                     </a:xfrm>
                     <a:prstGeom prst="rect">
                       <a:avLst/>
@@ -1137,7 +1068,6 @@
     <w:p>
       <w:pPr>
         <w:pStyle w:val="Heading1"/>
-        <w:jc w:val="both"/>
         <w:rPr>
           <w:lang w:val="de-AT"/>
         </w:rPr>
@@ -1156,7 +1086,6 @@
           <w:ilvl w:val="0"/>
           <w:numId w:val="3"/>
         </w:numPr>
-        <w:jc w:val="both"/>
         <w:rPr>
           <w:lang w:val="de-AT"/>
         </w:rPr>
@@ -1175,7 +1104,6 @@
           <w:ilvl w:val="1"/>
           <w:numId w:val="3"/>
         </w:numPr>
-        <w:jc w:val="both"/>
         <w:rPr>
           <w:lang w:val="de-AT"/>
         </w:rPr>
@@ -1272,7 +1200,6 @@
           <w:ilvl w:val="0"/>
           <w:numId w:val="3"/>
         </w:numPr>
-        <w:jc w:val="both"/>
         <w:rPr>
           <w:lang w:val="de-AT"/>
         </w:rPr>
@@ -1303,44 +1230,96 @@
           <w:ilvl w:val="1"/>
           <w:numId w:val="3"/>
         </w:numPr>
-        <w:jc w:val="both"/>
-        <w:rPr>
-          <w:lang w:val="de-AT"/>
-        </w:rPr>
-      </w:pPr>
-      <w:r>
-        <w:rPr>
-          <w:lang w:val="de-AT"/>
-        </w:rPr>
-        <w:t xml:space="preserve">Eine Pizzeria erstellt je nach Parameter verschiedene Pizzen (Salami, Hawaii, Calzone, Quattro </w:t>
+        <w:rPr>
+          <w:lang w:val="de-AT"/>
+        </w:rPr>
+      </w:pPr>
+      <w:r>
+        <w:rPr>
+          <w:lang w:val="de-AT"/>
+        </w:rPr>
+        <w:t>Eine Pizzeria erstellt je nach Parameter verschiedene Pizzen</w:t>
+      </w:r>
+      <w:r>
+        <w:rPr>
+          <w:lang w:val="de-AT"/>
+        </w:rPr>
+        <w:t xml:space="preserve">, </w:t>
+      </w:r>
+      <w:r>
+        <w:rPr>
+          <w:lang w:val="de-AT"/>
+        </w:rPr>
+        <w:t xml:space="preserve">die immer gleich zubereitet werden (backen, schneiden, einpacken). Um den regionalen Wünschen der Menschen in </w:t>
+      </w:r>
+      <w:r>
+        <w:rPr>
+          <w:lang w:val="de-AT"/>
+        </w:rPr>
+        <w:t>Wien</w:t>
+      </w:r>
+      <w:r>
+        <w:rPr>
+          <w:lang w:val="de-AT"/>
+        </w:rPr>
+        <w:t xml:space="preserve">, </w:t>
+      </w:r>
+      <w:r>
+        <w:rPr>
+          <w:lang w:val="de-AT"/>
+        </w:rPr>
+        <w:t>Salzburg</w:t>
+      </w:r>
+      <w:r>
+        <w:rPr>
+          <w:lang w:val="de-AT"/>
+        </w:rPr>
+        <w:t xml:space="preserve"> und </w:t>
+      </w:r>
+      <w:r>
+        <w:rPr>
+          <w:lang w:val="de-AT"/>
+        </w:rPr>
+        <w:t>Linz</w:t>
+      </w:r>
+      <w:r>
+        <w:rPr>
+          <w:lang w:val="de-AT"/>
+        </w:rPr>
+        <w:t xml:space="preserve"> zu genügen, müssen spezielle Pizzen für eben diese Städte erstellt werden. Diese Erstellung geschieht in den speziellen Unterklassen der Pizzeria (</w:t>
       </w:r>
       <w:proofErr w:type="spellStart"/>
       <w:r>
         <w:rPr>
           <w:lang w:val="de-AT"/>
         </w:rPr>
-        <w:t>Stagioni</w:t>
+        <w:t>Salzburg</w:t>
+      </w:r>
+      <w:r>
+        <w:rPr>
+          <w:lang w:val="de-AT"/>
+        </w:rPr>
+        <w:t>Pizzeria</w:t>
       </w:r>
       <w:proofErr w:type="spellEnd"/>
       <w:r>
         <w:rPr>
           <w:lang w:val="de-AT"/>
         </w:rPr>
-        <w:t xml:space="preserve">), die immer gleich zubereitet werden (backen, schneiden, einpacken). Um den regionalen Wünschen der Menschen in Berlin, Hamburg und Rostock zu genügen, müssen spezielle Pizzen für eben diese Städte erstellt werden. Diese Erstellung geschieht in den </w:t>
-      </w:r>
-      <w:r>
-        <w:rPr>
-          <w:lang w:val="de-AT"/>
-        </w:rPr>
-        <w:lastRenderedPageBreak/>
-        <w:t>speziellen Unterklassen der Pizzeria (</w:t>
+        <w:t xml:space="preserve">, </w:t>
       </w:r>
       <w:proofErr w:type="spellStart"/>
       <w:r>
         <w:rPr>
           <w:lang w:val="de-AT"/>
         </w:rPr>
-        <w:t>BerlinPizzeria</w:t>
+        <w:t>Wien</w:t>
+      </w:r>
+      <w:r>
+        <w:rPr>
+          <w:lang w:val="de-AT"/>
+        </w:rPr>
+        <w:t>Pizzeria</w:t>
       </w:r>
       <w:proofErr w:type="spellEnd"/>
       <w:r>
@@ -1354,13 +1333,39 @@
         <w:rPr>
           <w:lang w:val="de-AT"/>
         </w:rPr>
-        <w:t>HamburgPizzeria</w:t>
+        <w:t>Linz</w:t>
+      </w:r>
+      <w:r>
+        <w:rPr>
+          <w:lang w:val="de-AT"/>
+        </w:rPr>
+        <w:t>Pizzeria</w:t>
       </w:r>
       <w:proofErr w:type="spellEnd"/>
       <w:r>
         <w:rPr>
           <w:lang w:val="de-AT"/>
         </w:rPr>
+        <w:t>), die die speziellen Pizzen erstellen (</w:t>
+      </w:r>
+      <w:proofErr w:type="spellStart"/>
+      <w:r>
+        <w:rPr>
+          <w:lang w:val="de-AT"/>
+        </w:rPr>
+        <w:t>Wien</w:t>
+      </w:r>
+      <w:r>
+        <w:rPr>
+          <w:lang w:val="de-AT"/>
+        </w:rPr>
+        <w:t>Salami</w:t>
+      </w:r>
+      <w:proofErr w:type="spellEnd"/>
+      <w:r>
+        <w:rPr>
+          <w:lang w:val="de-AT"/>
+        </w:rPr>
         <w:t xml:space="preserve">, </w:t>
       </w:r>
       <w:proofErr w:type="spellStart"/>
@@ -1368,35 +1373,13 @@
         <w:rPr>
           <w:lang w:val="de-AT"/>
         </w:rPr>
-        <w:t>RostockPizzeria</w:t>
-      </w:r>
-      <w:proofErr w:type="spellEnd"/>
-      <w:r>
-        <w:rPr>
-          <w:lang w:val="de-AT"/>
-        </w:rPr>
-        <w:t>), die die speziellen Pizzen erstellen (</w:t>
-      </w:r>
-      <w:proofErr w:type="spellStart"/>
-      <w:r>
-        <w:rPr>
-          <w:lang w:val="de-AT"/>
-        </w:rPr>
-        <w:t>BerlinSalami</w:t>
-      </w:r>
-      <w:proofErr w:type="spellEnd"/>
-      <w:r>
-        <w:rPr>
-          <w:lang w:val="de-AT"/>
-        </w:rPr>
-        <w:t xml:space="preserve">, </w:t>
-      </w:r>
-      <w:proofErr w:type="spellStart"/>
-      <w:r>
-        <w:rPr>
-          <w:lang w:val="de-AT"/>
-        </w:rPr>
-        <w:t>RostockCalzone</w:t>
+        <w:t>Linz</w:t>
+      </w:r>
+      <w:r>
+        <w:rPr>
+          <w:lang w:val="de-AT"/>
+        </w:rPr>
+        <w:t>Calzone</w:t>
       </w:r>
       <w:proofErr w:type="spellEnd"/>
       <w:r>
@@ -1441,7 +1424,6 @@
           <w:ilvl w:val="0"/>
           <w:numId w:val="3"/>
         </w:numPr>
-        <w:jc w:val="both"/>
         <w:rPr>
           <w:lang w:val="de-AT"/>
         </w:rPr>
@@ -1457,15 +1439,7 @@
         <w:rPr>
           <w:lang w:val="de-AT"/>
         </w:rPr>
-        <w:t>zu erstelle</w:t>
-      </w:r>
-      <w:bookmarkStart w:id="0" w:name="_GoBack"/>
-      <w:bookmarkEnd w:id="0"/>
-      <w:r>
-        <w:rPr>
-          <w:lang w:val="de-AT"/>
-        </w:rPr>
-        <w:t>nden Produkte</w:t>
+        <w:t>zu erstellenden Produkte</w:t>
       </w:r>
       <w:proofErr w:type="gramEnd"/>
       <w:r>
@@ -1488,7 +1462,6 @@
           <w:ilvl w:val="1"/>
           <w:numId w:val="3"/>
         </w:numPr>
-        <w:jc w:val="both"/>
         <w:rPr>
           <w:lang w:val="de-AT"/>
         </w:rPr>
@@ -1502,31 +1475,22 @@
     </w:p>
     <w:p>
       <w:pPr>
-        <w:jc w:val="both"/>
-        <w:rPr>
-          <w:lang w:val="de-AT"/>
-        </w:rPr>
-      </w:pPr>
-    </w:p>
-    <w:p>
-      <w:pPr>
         <w:pStyle w:val="Heading1"/>
-        <w:jc w:val="both"/>
-        <w:rPr>
-          <w:lang w:val="de-AT"/>
-        </w:rPr>
-      </w:pPr>
-      <w:r>
-        <w:rPr>
-          <w:lang w:val="de-AT"/>
-        </w:rPr>
+        <w:rPr>
+          <w:lang w:val="de-AT"/>
+        </w:rPr>
+      </w:pPr>
+      <w:r>
+        <w:rPr>
+          <w:lang w:val="de-AT"/>
+        </w:rPr>
+        <w:lastRenderedPageBreak/>
         <w:t>Vorteile und Nachteile</w:t>
       </w:r>
     </w:p>
     <w:p>
       <w:pPr>
         <w:pStyle w:val="Heading2"/>
-        <w:jc w:val="both"/>
       </w:pPr>
       <w:r>
         <w:t>Vorteile:</w:t>
@@ -1539,7 +1503,6 @@
           <w:ilvl w:val="0"/>
           <w:numId w:val="1"/>
         </w:numPr>
-        <w:jc w:val="both"/>
         <w:rPr>
           <w:lang w:val="de-AT"/>
         </w:rPr>
@@ -1558,7 +1521,6 @@
           <w:ilvl w:val="0"/>
           <w:numId w:val="1"/>
         </w:numPr>
-        <w:jc w:val="both"/>
         <w:rPr>
           <w:lang w:val="de-AT"/>
         </w:rPr>
@@ -1610,7 +1572,6 @@
           <w:ilvl w:val="1"/>
           <w:numId w:val="1"/>
         </w:numPr>
-        <w:jc w:val="both"/>
         <w:rPr>
           <w:lang w:val="de-AT"/>
         </w:rPr>
@@ -1681,7 +1642,6 @@
           <w:ilvl w:val="1"/>
           <w:numId w:val="1"/>
         </w:numPr>
-        <w:jc w:val="both"/>
         <w:rPr>
           <w:lang w:val="de-AT"/>
         </w:rPr>
@@ -1700,7 +1660,6 @@
           <w:ilvl w:val="0"/>
           <w:numId w:val="1"/>
         </w:numPr>
-        <w:jc w:val="both"/>
         <w:rPr>
           <w:lang w:val="de-AT"/>
         </w:rPr>
@@ -1763,7 +1722,6 @@
     </w:p>
     <w:p>
       <w:pPr>
-        <w:jc w:val="both"/>
         <w:rPr>
           <w:lang w:val="de-AT"/>
         </w:rPr>
@@ -1772,7 +1730,6 @@
     <w:p>
       <w:pPr>
         <w:pStyle w:val="Heading2"/>
-        <w:jc w:val="both"/>
       </w:pPr>
       <w:r>
         <w:t>Nachteile:</w:t>
@@ -1785,7 +1742,6 @@
           <w:ilvl w:val="0"/>
           <w:numId w:val="2"/>
         </w:numPr>
-        <w:jc w:val="both"/>
         <w:rPr>
           <w:lang w:val="de-AT"/>
         </w:rPr>
@@ -1834,11 +1790,26 @@
     </w:p>
     <w:p>
       <w:pPr>
-        <w:jc w:val="both"/>
-        <w:rPr>
-          <w:lang w:val="de-AT"/>
-        </w:rPr>
-      </w:pPr>
+        <w:rPr>
+          <w:lang w:val="de-AT"/>
+        </w:rPr>
+      </w:pPr>
+    </w:p>
+    <w:p>
+      <w:pPr>
+        <w:spacing w:line="259" w:lineRule="auto"/>
+        <w:rPr>
+          <w:rFonts w:ascii="Circular Std Bold" w:hAnsi="Circular Std Bold" w:cs="Circular Std Bold"/>
+          <w:sz w:val="28"/>
+          <w:lang w:val="de-AT"/>
+        </w:rPr>
+      </w:pPr>
+      <w:r>
+        <w:rPr>
+          <w:lang w:val="de-AT"/>
+        </w:rPr>
+        <w:br w:type="page"/>
+      </w:r>
     </w:p>
     <w:p>
       <w:pPr>
@@ -1851,6 +1822,7 @@
         <w:rPr>
           <w:lang w:val="de-AT"/>
         </w:rPr>
+        <w:lastRenderedPageBreak/>
         <w:t>Beispiel: Screenshots und Erklärung</w:t>
       </w:r>
     </w:p>
@@ -1860,55 +1832,670 @@
           <w:lang w:val="de-AT"/>
         </w:rPr>
       </w:pPr>
+      <w:r>
+        <w:drawing>
+          <wp:anchor distT="0" distB="0" distL="114300" distR="114300" simplePos="0" relativeHeight="251658240" behindDoc="1" locked="0" layoutInCell="1" allowOverlap="1" wp14:anchorId="16DF9620" wp14:editId="78664D05">
+            <wp:simplePos x="0" y="0"/>
+            <wp:positionH relativeFrom="margin">
+              <wp:align>center</wp:align>
+            </wp:positionH>
+            <wp:positionV relativeFrom="paragraph">
+              <wp:posOffset>585874</wp:posOffset>
+            </wp:positionV>
+            <wp:extent cx="6695440" cy="4605020"/>
+            <wp:effectExtent l="0" t="0" r="0" b="5080"/>
+            <wp:wrapTight wrapText="bothSides">
+              <wp:wrapPolygon edited="0">
+                <wp:start x="0" y="0"/>
+                <wp:lineTo x="0" y="21534"/>
+                <wp:lineTo x="21510" y="21534"/>
+                <wp:lineTo x="21510" y="0"/>
+                <wp:lineTo x="0" y="0"/>
+              </wp:wrapPolygon>
+            </wp:wrapTight>
+            <wp:docPr id="4" name="Content Placeholder 3">
+              <a:extLst xmlns:a="http://schemas.openxmlformats.org/drawingml/2006/main">
+                <a:ext uri="{FF2B5EF4-FFF2-40B4-BE49-F238E27FC236}">
+                  <a16:creationId xmlns:a16="http://schemas.microsoft.com/office/drawing/2014/main" id="{03E05053-686F-453A-8186-D634CC2EA6E5}"/>
+                </a:ext>
+              </a:extLst>
+            </wp:docPr>
+            <wp:cNvGraphicFramePr>
+              <a:graphicFrameLocks xmlns:a="http://schemas.openxmlformats.org/drawingml/2006/main" noGrp="1" noChangeAspect="1"/>
+            </wp:cNvGraphicFramePr>
+            <a:graphic xmlns:a="http://schemas.openxmlformats.org/drawingml/2006/main">
+              <a:graphicData uri="http://schemas.openxmlformats.org/drawingml/2006/picture">
+                <pic:pic xmlns:pic="http://schemas.openxmlformats.org/drawingml/2006/picture">
+                  <pic:nvPicPr>
+                    <pic:cNvPr id="4" name="Content Placeholder 3">
+                      <a:extLst>
+                        <a:ext uri="{FF2B5EF4-FFF2-40B4-BE49-F238E27FC236}">
+                          <a16:creationId xmlns:a16="http://schemas.microsoft.com/office/drawing/2014/main" id="{03E05053-686F-453A-8186-D634CC2EA6E5}"/>
+                        </a:ext>
+                      </a:extLst>
+                    </pic:cNvPr>
+                    <pic:cNvPicPr>
+                      <a:picLocks noGrp="1" noChangeAspect="1"/>
+                    </pic:cNvPicPr>
+                  </pic:nvPicPr>
+                  <pic:blipFill>
+                    <a:blip r:embed="rId9">
+                      <a:extLst>
+                        <a:ext uri="{28A0092B-C50C-407E-A947-70E740481C1C}">
+                          <a14:useLocalDpi xmlns:a14="http://schemas.microsoft.com/office/drawing/2010/main" val="0"/>
+                        </a:ext>
+                      </a:extLst>
+                    </a:blip>
+                    <a:stretch>
+                      <a:fillRect/>
+                    </a:stretch>
+                  </pic:blipFill>
+                  <pic:spPr>
+                    <a:xfrm>
+                      <a:off x="0" y="0"/>
+                      <a:ext cx="6695440" cy="4605020"/>
+                    </a:xfrm>
+                    <a:prstGeom prst="rect">
+                      <a:avLst/>
+                    </a:prstGeom>
+                  </pic:spPr>
+                </pic:pic>
+              </a:graphicData>
+            </a:graphic>
+            <wp14:sizeRelH relativeFrom="margin">
+              <wp14:pctWidth>0</wp14:pctWidth>
+            </wp14:sizeRelH>
+            <wp14:sizeRelV relativeFrom="margin">
+              <wp14:pctHeight>0</wp14:pctHeight>
+            </wp14:sizeRelV>
+          </wp:anchor>
+        </w:drawing>
+      </w:r>
+      <w:r>
+        <w:rPr>
+          <w:lang w:val="de-AT"/>
+        </w:rPr>
+        <w:t xml:space="preserve">Dieses Beispiel </w:t>
+      </w:r>
+      <w:r>
+        <w:rPr>
+          <w:lang w:val="de-AT"/>
+        </w:rPr>
+        <w:t>dient zur Verwaltung von Immobilien. Es gibt drei Arten von Immobilien: Apartment, House und Villa. Jeder Ort (Factory) erstellt die Immobilien nach den aktuellen Preisen. Neue Orte können einfach hinzugefügt werden, in dem die Factory-Klasse abgeleitet wird.</w:t>
+      </w:r>
+    </w:p>
+    <w:p>
+      <w:pPr>
+        <w:rPr>
+          <w:lang w:val="de-AT"/>
+        </w:rPr>
+      </w:pPr>
+      <w:r>
+        <w:rPr>
+          <w:lang w:val="de-AT"/>
+        </w:rPr>
+        <w:t xml:space="preserve">Das Backend </w:t>
+      </w:r>
+      <w:r>
+        <w:rPr>
+          <w:lang w:val="de-AT"/>
+        </w:rPr>
+        <w:t xml:space="preserve">in Form einer REST-Schnittstelle </w:t>
+      </w:r>
+      <w:r>
+        <w:rPr>
+          <w:lang w:val="de-AT"/>
+        </w:rPr>
+        <w:t>wurde mit Java realisiert. Diese</w:t>
+      </w:r>
+      <w:r>
+        <w:rPr>
+          <w:lang w:val="de-AT"/>
+        </w:rPr>
+        <w:t xml:space="preserve"> v</w:t>
+      </w:r>
+      <w:r>
+        <w:rPr>
+          <w:lang w:val="de-AT"/>
+        </w:rPr>
+        <w:t xml:space="preserve">erwaltet die </w:t>
+      </w:r>
+      <w:r>
+        <w:rPr>
+          <w:lang w:val="de-AT"/>
+        </w:rPr>
+        <w:t xml:space="preserve">Properties, die zur Erstellung der </w:t>
+      </w:r>
+      <w:proofErr w:type="spellStart"/>
+      <w:r>
+        <w:rPr>
+          <w:lang w:val="de-AT"/>
+        </w:rPr>
+        <w:t>RealEstates</w:t>
+      </w:r>
+      <w:proofErr w:type="spellEnd"/>
+      <w:r>
+        <w:rPr>
+          <w:lang w:val="de-AT"/>
+        </w:rPr>
+        <w:t xml:space="preserve"> notwendig sind.</w:t>
+      </w:r>
+      <w:r>
+        <w:rPr>
+          <w:lang w:val="de-AT"/>
+        </w:rPr>
+        <w:t xml:space="preserve"> </w:t>
+      </w:r>
+      <w:r>
+        <w:rPr>
+          <w:lang w:val="de-AT"/>
+        </w:rPr>
+        <w:t xml:space="preserve">In der folgenden Grafik </w:t>
+      </w:r>
+      <w:r>
+        <w:rPr>
+          <w:lang w:val="de-AT"/>
+        </w:rPr>
+        <w:t>ist das Datenmodell ersichtlich:</w:t>
+      </w:r>
+    </w:p>
+    <w:p>
+      <w:pPr>
+        <w:jc w:val="left"/>
+        <w:rPr>
+          <w:lang w:val="de-AT"/>
+        </w:rPr>
+      </w:pPr>
+      <w:r>
+        <w:rPr>
+          <w:noProof/>
+        </w:rPr>
+        <w:drawing>
+          <wp:inline distT="0" distB="0" distL="0" distR="0" wp14:anchorId="4B5CB873" wp14:editId="554EAD1F">
+            <wp:extent cx="2161309" cy="1438194"/>
+            <wp:effectExtent l="0" t="0" r="0" b="0"/>
+            <wp:docPr id="5" name="Picture 5"/>
+            <wp:cNvGraphicFramePr>
+              <a:graphicFrameLocks xmlns:a="http://schemas.openxmlformats.org/drawingml/2006/main" noChangeAspect="1"/>
+            </wp:cNvGraphicFramePr>
+            <a:graphic xmlns:a="http://schemas.openxmlformats.org/drawingml/2006/main">
+              <a:graphicData uri="http://schemas.openxmlformats.org/drawingml/2006/picture">
+                <pic:pic xmlns:pic="http://schemas.openxmlformats.org/drawingml/2006/picture">
+                  <pic:nvPicPr>
+                    <pic:cNvPr id="1" name=""/>
+                    <pic:cNvPicPr/>
+                  </pic:nvPicPr>
+                  <pic:blipFill>
+                    <a:blip r:embed="rId10"/>
+                    <a:stretch>
+                      <a:fillRect/>
+                    </a:stretch>
+                  </pic:blipFill>
+                  <pic:spPr>
+                    <a:xfrm>
+                      <a:off x="0" y="0"/>
+                      <a:ext cx="2173625" cy="1446389"/>
+                    </a:xfrm>
+                    <a:prstGeom prst="rect">
+                      <a:avLst/>
+                    </a:prstGeom>
+                  </pic:spPr>
+                </pic:pic>
+              </a:graphicData>
+            </a:graphic>
+          </wp:inline>
+        </w:drawing>
+      </w:r>
+    </w:p>
+    <w:p>
+      <w:pPr>
+        <w:spacing w:line="259" w:lineRule="auto"/>
+        <w:rPr>
+          <w:lang w:val="de-AT"/>
+        </w:rPr>
+      </w:pPr>
+      <w:r>
+        <w:rPr>
+          <w:lang w:val="de-AT"/>
+        </w:rPr>
+        <w:br w:type="page"/>
+      </w:r>
+    </w:p>
+    <w:p>
+      <w:pPr>
+        <w:rPr>
+          <w:lang w:val="de-AT"/>
+        </w:rPr>
+      </w:pPr>
+      <w:r>
+        <w:rPr>
+          <w:lang w:val="de-AT"/>
+        </w:rPr>
+        <w:lastRenderedPageBreak/>
+        <w:t>Die Admin-Anwendung wurde mit WPF erstellt.</w:t>
+      </w:r>
+      <w:r>
+        <w:rPr>
+          <w:lang w:val="de-AT"/>
+        </w:rPr>
+        <w:t xml:space="preserve"> Es bietet die Möglichkeit, dynamisch </w:t>
+      </w:r>
+      <w:proofErr w:type="spellStart"/>
+      <w:r>
+        <w:rPr>
+          <w:lang w:val="de-AT"/>
+        </w:rPr>
+        <w:t>RealEstate</w:t>
+      </w:r>
+      <w:proofErr w:type="spellEnd"/>
+      <w:r>
+        <w:rPr>
+          <w:lang w:val="de-AT"/>
+        </w:rPr>
+        <w:t xml:space="preserve"> Objekte zu erstellen und diese durch die REST-Schnittstelle in der Datenbank zu speichern.</w:t>
+      </w:r>
+    </w:p>
+    <w:p>
+      <w:pPr>
+        <w:jc w:val="left"/>
+        <w:rPr>
+          <w:lang w:val="de-AT"/>
+        </w:rPr>
+      </w:pPr>
+      <w:r>
+        <w:rPr>
+          <w:noProof/>
+        </w:rPr>
+        <w:drawing>
+          <wp:inline distT="0" distB="0" distL="0" distR="0" wp14:anchorId="560F0EC3" wp14:editId="3CCEA588">
+            <wp:extent cx="2880000" cy="1740662"/>
+            <wp:effectExtent l="0" t="0" r="0" b="0"/>
+            <wp:docPr id="6" name="Picture 6"/>
+            <wp:cNvGraphicFramePr>
+              <a:graphicFrameLocks xmlns:a="http://schemas.openxmlformats.org/drawingml/2006/main" noChangeAspect="1"/>
+            </wp:cNvGraphicFramePr>
+            <a:graphic xmlns:a="http://schemas.openxmlformats.org/drawingml/2006/main">
+              <a:graphicData uri="http://schemas.openxmlformats.org/drawingml/2006/picture">
+                <pic:pic xmlns:pic="http://schemas.openxmlformats.org/drawingml/2006/picture">
+                  <pic:nvPicPr>
+                    <pic:cNvPr id="1" name=""/>
+                    <pic:cNvPicPr/>
+                  </pic:nvPicPr>
+                  <pic:blipFill rotWithShape="1">
+                    <a:blip r:embed="rId11"/>
+                    <a:srcRect r="433" b="1899"/>
+                    <a:stretch/>
+                  </pic:blipFill>
+                  <pic:spPr bwMode="auto">
+                    <a:xfrm>
+                      <a:off x="0" y="0"/>
+                      <a:ext cx="2880000" cy="1740662"/>
+                    </a:xfrm>
+                    <a:prstGeom prst="rect">
+                      <a:avLst/>
+                    </a:prstGeom>
+                    <a:ln>
+                      <a:noFill/>
+                    </a:ln>
+                    <a:extLst>
+                      <a:ext uri="{53640926-AAD7-44D8-BBD7-CCE9431645EC}">
+                        <a14:shadowObscured xmlns:a14="http://schemas.microsoft.com/office/drawing/2010/main"/>
+                      </a:ext>
+                    </a:extLst>
+                  </pic:spPr>
+                </pic:pic>
+              </a:graphicData>
+            </a:graphic>
+          </wp:inline>
+        </w:drawing>
+      </w:r>
+      <w:r>
+        <w:rPr>
+          <w:lang w:val="de-AT"/>
+        </w:rPr>
+        <w:drawing>
+          <wp:inline distT="0" distB="0" distL="0" distR="0" wp14:anchorId="754BFA52" wp14:editId="6BBACE39">
+            <wp:extent cx="2880000" cy="1756825"/>
+            <wp:effectExtent l="0" t="0" r="0" b="0"/>
+            <wp:docPr id="7" name="Picture 7"/>
+            <wp:cNvGraphicFramePr>
+              <a:graphicFrameLocks xmlns:a="http://schemas.openxmlformats.org/drawingml/2006/main" noChangeAspect="1"/>
+            </wp:cNvGraphicFramePr>
+            <a:graphic xmlns:a="http://schemas.openxmlformats.org/drawingml/2006/main">
+              <a:graphicData uri="http://schemas.openxmlformats.org/drawingml/2006/picture">
+                <pic:pic xmlns:pic="http://schemas.openxmlformats.org/drawingml/2006/picture">
+                  <pic:nvPicPr>
+                    <pic:cNvPr id="1" name=""/>
+                    <pic:cNvPicPr/>
+                  </pic:nvPicPr>
+                  <pic:blipFill>
+                    <a:blip r:embed="rId12"/>
+                    <a:stretch>
+                      <a:fillRect/>
+                    </a:stretch>
+                  </pic:blipFill>
+                  <pic:spPr>
+                    <a:xfrm>
+                      <a:off x="0" y="0"/>
+                      <a:ext cx="2880000" cy="1756825"/>
+                    </a:xfrm>
+                    <a:prstGeom prst="rect">
+                      <a:avLst/>
+                    </a:prstGeom>
+                  </pic:spPr>
+                </pic:pic>
+              </a:graphicData>
+            </a:graphic>
+          </wp:inline>
+        </w:drawing>
+      </w:r>
+    </w:p>
+    <w:p>
+      <w:pPr>
+        <w:rPr>
+          <w:lang w:val="de-AT"/>
+        </w:rPr>
+      </w:pPr>
+      <w:r>
+        <w:rPr>
+          <w:lang w:val="de-AT"/>
+        </w:rPr>
+        <w:t xml:space="preserve">Die erstellten Objekte können in einer Listenansicht </w:t>
+      </w:r>
+      <w:r>
+        <w:rPr>
+          <w:lang w:val="de-AT"/>
+        </w:rPr>
+        <w:t>kontrolliert werden.</w:t>
+      </w:r>
+      <w:r>
+        <w:rPr>
+          <w:lang w:val="de-AT"/>
+        </w:rPr>
+        <w:t xml:space="preserve"> Dabei besteht auch die Möglichkeit, die Datensätze zu ändern bzw. zu löschen.</w:t>
+      </w:r>
+      <w:r>
+        <w:rPr>
+          <w:lang w:val="de-AT"/>
+        </w:rPr>
+        <w:t xml:space="preserve"> Beim Klick auf einen Eintrag können Details angezeigt werden. Beim Aufruf der Detail-Seite wird</w:t>
+      </w:r>
+      <w:r>
+        <w:rPr>
+          <w:lang w:val="de-AT"/>
+        </w:rPr>
+        <w:t xml:space="preserve"> das </w:t>
+      </w:r>
+      <w:proofErr w:type="spellStart"/>
+      <w:r>
+        <w:rPr>
+          <w:lang w:val="de-AT"/>
+        </w:rPr>
+        <w:t>RealEstate</w:t>
+      </w:r>
+      <w:proofErr w:type="spellEnd"/>
+      <w:r>
+        <w:rPr>
+          <w:lang w:val="de-AT"/>
+        </w:rPr>
+        <w:t>-Objekt wieder anhand der Factory Methode erstellt und der Preis somit berechnet.</w:t>
+      </w:r>
+    </w:p>
+    <w:p>
+      <w:pPr>
+        <w:jc w:val="center"/>
+        <w:rPr>
+          <w:lang w:val="de-AT"/>
+        </w:rPr>
+      </w:pPr>
+      <w:r>
+        <w:rPr>
+          <w:lang w:val="de-AT"/>
+        </w:rPr>
+        <w:drawing>
+          <wp:inline distT="0" distB="0" distL="0" distR="0" wp14:anchorId="61118D17" wp14:editId="702E3875">
+            <wp:extent cx="3240000" cy="1990715"/>
+            <wp:effectExtent l="0" t="0" r="0" b="0"/>
+            <wp:docPr id="8" name="Picture 8"/>
+            <wp:cNvGraphicFramePr>
+              <a:graphicFrameLocks xmlns:a="http://schemas.openxmlformats.org/drawingml/2006/main" noChangeAspect="1"/>
+            </wp:cNvGraphicFramePr>
+            <a:graphic xmlns:a="http://schemas.openxmlformats.org/drawingml/2006/main">
+              <a:graphicData uri="http://schemas.openxmlformats.org/drawingml/2006/picture">
+                <pic:pic xmlns:pic="http://schemas.openxmlformats.org/drawingml/2006/picture">
+                  <pic:nvPicPr>
+                    <pic:cNvPr id="1" name=""/>
+                    <pic:cNvPicPr/>
+                  </pic:nvPicPr>
+                  <pic:blipFill>
+                    <a:blip r:embed="rId13"/>
+                    <a:stretch>
+                      <a:fillRect/>
+                    </a:stretch>
+                  </pic:blipFill>
+                  <pic:spPr>
+                    <a:xfrm>
+                      <a:off x="0" y="0"/>
+                      <a:ext cx="3240000" cy="1990715"/>
+                    </a:xfrm>
+                    <a:prstGeom prst="rect">
+                      <a:avLst/>
+                    </a:prstGeom>
+                  </pic:spPr>
+                </pic:pic>
+              </a:graphicData>
+            </a:graphic>
+          </wp:inline>
+        </w:drawing>
+      </w:r>
+      <w:r>
+        <w:rPr>
+          <w:lang w:val="de-AT"/>
+        </w:rPr>
+        <w:drawing>
+          <wp:inline distT="0" distB="0" distL="0" distR="0" wp14:anchorId="5F9BA5EC" wp14:editId="07B728A6">
+            <wp:extent cx="2459990" cy="1995451"/>
+            <wp:effectExtent l="0" t="0" r="0" b="5080"/>
+            <wp:docPr id="9" name="Picture 9"/>
+            <wp:cNvGraphicFramePr>
+              <a:graphicFrameLocks xmlns:a="http://schemas.openxmlformats.org/drawingml/2006/main" noChangeAspect="1"/>
+            </wp:cNvGraphicFramePr>
+            <a:graphic xmlns:a="http://schemas.openxmlformats.org/drawingml/2006/main">
+              <a:graphicData uri="http://schemas.openxmlformats.org/drawingml/2006/picture">
+                <pic:pic xmlns:pic="http://schemas.openxmlformats.org/drawingml/2006/picture">
+                  <pic:nvPicPr>
+                    <pic:cNvPr id="1" name=""/>
+                    <pic:cNvPicPr/>
+                  </pic:nvPicPr>
+                  <pic:blipFill rotWithShape="1">
+                    <a:blip r:embed="rId14"/>
+                    <a:srcRect t="17379"/>
+                    <a:stretch/>
+                  </pic:blipFill>
+                  <pic:spPr bwMode="auto">
+                    <a:xfrm>
+                      <a:off x="0" y="0"/>
+                      <a:ext cx="2510940" cy="2036780"/>
+                    </a:xfrm>
+                    <a:prstGeom prst="rect">
+                      <a:avLst/>
+                    </a:prstGeom>
+                    <a:ln>
+                      <a:noFill/>
+                    </a:ln>
+                    <a:extLst>
+                      <a:ext uri="{53640926-AAD7-44D8-BBD7-CCE9431645EC}">
+                        <a14:shadowObscured xmlns:a14="http://schemas.microsoft.com/office/drawing/2010/main"/>
+                      </a:ext>
+                    </a:extLst>
+                  </pic:spPr>
+                </pic:pic>
+              </a:graphicData>
+            </a:graphic>
+          </wp:inline>
+        </w:drawing>
+      </w:r>
+    </w:p>
+    <w:p>
+      <w:pPr>
+        <w:rPr>
+          <w:lang w:val="de-AT"/>
+        </w:rPr>
+      </w:pPr>
+      <w:r>
+        <w:rPr>
+          <w:lang w:val="de-AT"/>
+        </w:rPr>
+        <w:t xml:space="preserve">Die Client-Anwendung basiert auf </w:t>
+      </w:r>
+      <w:r>
+        <w:rPr>
+          <w:lang w:val="de-AT"/>
+        </w:rPr>
+        <w:t xml:space="preserve">einer </w:t>
+      </w:r>
+      <w:proofErr w:type="gramStart"/>
+      <w:r>
+        <w:rPr>
+          <w:lang w:val="de-AT"/>
+        </w:rPr>
+        <w:t>Angular</w:t>
+      </w:r>
+      <w:proofErr w:type="gramEnd"/>
+      <w:r>
+        <w:rPr>
+          <w:lang w:val="de-AT"/>
+        </w:rPr>
+        <w:t xml:space="preserve"> </w:t>
+      </w:r>
+      <w:r>
+        <w:rPr>
+          <w:lang w:val="de-AT"/>
+        </w:rPr>
+        <w:t>Applikation,</w:t>
+      </w:r>
+      <w:r>
+        <w:rPr>
+          <w:lang w:val="de-AT"/>
+        </w:rPr>
+        <w:t xml:space="preserve"> welche die Datensätze aus der Datenbank ladet und die </w:t>
+      </w:r>
+      <w:proofErr w:type="spellStart"/>
+      <w:r>
+        <w:rPr>
+          <w:lang w:val="de-AT"/>
+        </w:rPr>
+        <w:t>RealEstate</w:t>
+      </w:r>
+      <w:proofErr w:type="spellEnd"/>
+      <w:r>
+        <w:rPr>
+          <w:lang w:val="de-AT"/>
+        </w:rPr>
+        <w:t>-Objekte auf einer Website anzeigt. Dabei weiß die Anwendung nicht, mit welchen konkreten Produkten sie es zu tun hat.</w:t>
+      </w:r>
+    </w:p>
+    <w:p>
+      <w:pPr>
+        <w:jc w:val="center"/>
+        <w:rPr>
+          <w:lang w:val="de-AT"/>
+        </w:rPr>
+      </w:pPr>
+      <w:r>
+        <w:rPr>
+          <w:lang w:val="de-AT"/>
+        </w:rPr>
+        <w:drawing>
+          <wp:inline distT="0" distB="0" distL="0" distR="0" wp14:anchorId="42195443" wp14:editId="79319543">
+            <wp:extent cx="3640975" cy="2019680"/>
+            <wp:effectExtent l="0" t="0" r="0" b="0"/>
+            <wp:docPr id="10" name="Picture 10"/>
+            <wp:cNvGraphicFramePr>
+              <a:graphicFrameLocks xmlns:a="http://schemas.openxmlformats.org/drawingml/2006/main" noChangeAspect="1"/>
+            </wp:cNvGraphicFramePr>
+            <a:graphic xmlns:a="http://schemas.openxmlformats.org/drawingml/2006/main">
+              <a:graphicData uri="http://schemas.openxmlformats.org/drawingml/2006/picture">
+                <pic:pic xmlns:pic="http://schemas.openxmlformats.org/drawingml/2006/picture">
+                  <pic:nvPicPr>
+                    <pic:cNvPr id="1" name=""/>
+                    <pic:cNvPicPr/>
+                  </pic:nvPicPr>
+                  <pic:blipFill rotWithShape="1">
+                    <a:blip r:embed="rId15"/>
+                    <a:srcRect b="7866"/>
+                    <a:stretch/>
+                  </pic:blipFill>
+                  <pic:spPr bwMode="auto">
+                    <a:xfrm>
+                      <a:off x="0" y="0"/>
+                      <a:ext cx="3658205" cy="2029238"/>
+                    </a:xfrm>
+                    <a:prstGeom prst="rect">
+                      <a:avLst/>
+                    </a:prstGeom>
+                    <a:ln>
+                      <a:noFill/>
+                    </a:ln>
+                    <a:extLst>
+                      <a:ext uri="{53640926-AAD7-44D8-BBD7-CCE9431645EC}">
+                        <a14:shadowObscured xmlns:a14="http://schemas.microsoft.com/office/drawing/2010/main"/>
+                      </a:ext>
+                    </a:extLst>
+                  </pic:spPr>
+                </pic:pic>
+              </a:graphicData>
+            </a:graphic>
+          </wp:inline>
+        </w:drawing>
+      </w:r>
     </w:p>
     <w:p>
       <w:pPr>
         <w:pStyle w:val="Heading1"/>
-        <w:rPr>
-          <w:lang w:val="de-AT"/>
-        </w:rPr>
-      </w:pPr>
-      <w:r>
-        <w:rPr>
-          <w:lang w:val="de-AT"/>
-        </w:rPr>
+      </w:pPr>
+      <w:r>
         <w:t>Quelle:</w:t>
       </w:r>
-    </w:p>
-    <w:p>
-      <w:pPr>
-        <w:jc w:val="both"/>
-        <w:rPr>
-          <w:lang w:val="de-AT"/>
-        </w:rPr>
-      </w:pPr>
-      <w:r>
-        <w:rPr>
-          <w:lang w:val="de-AT"/>
-        </w:rPr>
-        <w:t xml:space="preserve">UML-Class </w:t>
-      </w:r>
-      <w:proofErr w:type="spellStart"/>
-      <w:r>
-        <w:rPr>
-          <w:lang w:val="de-AT"/>
-        </w:rPr>
-        <w:t>Diagram</w:t>
-      </w:r>
-      <w:proofErr w:type="spellEnd"/>
-      <w:r>
-        <w:rPr>
-          <w:lang w:val="de-AT"/>
-        </w:rPr>
-        <w:t xml:space="preserve">: </w:t>
-      </w:r>
-      <w:hyperlink r:id="rId9" w:history="1">
+      <w:r>
+        <w:t xml:space="preserve"> </w:t>
+      </w:r>
+    </w:p>
+    <w:p>
+      <w:r>
+        <w:t xml:space="preserve">Design Patterns: </w:t>
+      </w:r>
+      <w:hyperlink r:id="rId16" w:history="1">
+        <w:r>
+          <w:rPr>
+            <w:rStyle w:val="Hyperlink"/>
+          </w:rPr>
+          <w:t>https://bit.ly/2LJEUCl</w:t>
+        </w:r>
+      </w:hyperlink>
+      <w:r>
+        <w:t xml:space="preserve"> </w:t>
+      </w:r>
+    </w:p>
+    <w:p>
+      <w:pPr>
+        <w:rPr>
+          <w:lang w:val="de-AT"/>
+        </w:rPr>
+      </w:pPr>
+      <w:r>
+        <w:rPr>
+          <w:lang w:val="de-AT"/>
+        </w:rPr>
+        <w:t xml:space="preserve">UML-Diagramm: </w:t>
+      </w:r>
+      <w:hyperlink r:id="rId17" w:history="1">
         <w:r>
           <w:rPr>
             <w:rStyle w:val="Hyperlink"/>
             <w:lang w:val="de-AT"/>
           </w:rPr>
-          <w:t>https://www.dofactory.com/images/diagrams/net/factory.gif</w:t>
+          <w:t>https://bit.ly/2SDJQvD</w:t>
         </w:r>
       </w:hyperlink>
       <w:r>
@@ -1918,9 +2505,39 @@
         <w:t xml:space="preserve"> </w:t>
       </w:r>
     </w:p>
+    <w:p>
+      <w:pPr>
+        <w:rPr>
+          <w:lang w:val="de-AT"/>
+        </w:rPr>
+      </w:pPr>
+      <w:r>
+        <w:rPr>
+          <w:lang w:val="de-AT"/>
+        </w:rPr>
+        <w:t xml:space="preserve">Beispiele, Vor-/Nachteile: </w:t>
+      </w:r>
+      <w:hyperlink r:id="rId18" w:history="1">
+        <w:r>
+          <w:rPr>
+            <w:rStyle w:val="Hyperlink"/>
+            <w:lang w:val="de-AT"/>
+          </w:rPr>
+          <w:t>https://bit.ly/2QRgw7X</w:t>
+        </w:r>
+      </w:hyperlink>
+      <w:r>
+        <w:rPr>
+          <w:lang w:val="de-AT"/>
+        </w:rPr>
+        <w:t xml:space="preserve"> </w:t>
+      </w:r>
+      <w:bookmarkStart w:id="0" w:name="_GoBack"/>
+      <w:bookmarkEnd w:id="0"/>
+    </w:p>
     <w:sectPr>
-      <w:headerReference w:type="default" r:id="rId10"/>
-      <w:footerReference w:type="default" r:id="rId11"/>
+      <w:headerReference w:type="default" r:id="rId19"/>
+      <w:footerReference w:type="default" r:id="rId20"/>
       <w:pgSz w:w="11906" w:h="16838"/>
       <w:pgMar w:top="1417" w:right="1417" w:bottom="1134" w:left="1417" w:header="708" w:footer="708" w:gutter="0"/>
       <w:cols w:space="708"/>
@@ -1935,7 +2552,7 @@
   <w:endnote w:type="separator" w:id="-1">
     <w:p>
       <w:pPr>
-        <w:spacing w:after="0" w:line="240" w:lineRule="auto"/>
+        <w:spacing w:after="0"/>
       </w:pPr>
       <w:r>
         <w:separator/>
@@ -1945,7 +2562,7 @@
   <w:endnote w:type="continuationSeparator" w:id="0">
     <w:p>
       <w:pPr>
-        <w:spacing w:after="0" w:line="240" w:lineRule="auto"/>
+        <w:spacing w:after="0"/>
       </w:pPr>
       <w:r>
         <w:continuationSeparator/>
@@ -2033,7 +2650,7 @@
   <w:footnote w:type="separator" w:id="-1">
     <w:p>
       <w:pPr>
-        <w:spacing w:after="0" w:line="240" w:lineRule="auto"/>
+        <w:spacing w:after="0"/>
       </w:pPr>
       <w:r>
         <w:separator/>
@@ -2043,7 +2660,7 @@
   <w:footnote w:type="continuationSeparator" w:id="0">
     <w:p>
       <w:pPr>
-        <w:spacing w:after="0" w:line="240" w:lineRule="auto"/>
+        <w:spacing w:after="0"/>
       </w:pPr>
       <w:r>
         <w:continuationSeparator/>
@@ -2955,7 +3572,11 @@
   <w:style w:type="paragraph" w:default="1" w:styleId="Normal">
     <w:name w:val="Normal"/>
     <w:qFormat/>
-    <w:rsid w:val="00353BE2"/>
+    <w:rsid w:val="00D72FF5"/>
+    <w:pPr>
+      <w:spacing w:line="240" w:lineRule="auto"/>
+      <w:jc w:val="both"/>
+    </w:pPr>
     <w:rPr>
       <w:rFonts w:asciiTheme="majorHAnsi" w:hAnsiTheme="majorHAnsi" w:cstheme="majorHAnsi"/>
     </w:rPr>
@@ -3124,7 +3745,6 @@
   <w:style w:type="character" w:default="1" w:styleId="DefaultParagraphFont">
     <w:name w:val="Default Paragraph Font"/>
     <w:uiPriority w:val="1"/>
-    <w:semiHidden/>
     <w:unhideWhenUsed/>
   </w:style>
   <w:style w:type="table" w:default="1" w:styleId="TableNormal">
@@ -3499,7 +4119,7 @@
       <w:pBdr>
         <w:left w:val="single" w:sz="4" w:space="4" w:color="auto"/>
       </w:pBdr>
-      <w:spacing w:after="80" w:line="240" w:lineRule="auto"/>
+      <w:spacing w:after="80"/>
     </w:pPr>
     <w:rPr>
       <w:sz w:val="30"/>
@@ -3531,7 +4151,7 @@
         <w:tab w:val="center" w:pos="4536"/>
         <w:tab w:val="right" w:pos="9072"/>
       </w:tabs>
-      <w:spacing w:after="0" w:line="240" w:lineRule="auto"/>
+      <w:spacing w:after="0"/>
     </w:pPr>
   </w:style>
   <w:style w:type="character" w:customStyle="1" w:styleId="HeaderChar">
@@ -3556,7 +4176,7 @@
         <w:tab w:val="center" w:pos="4536"/>
         <w:tab w:val="right" w:pos="9072"/>
       </w:tabs>
-      <w:spacing w:after="0" w:line="240" w:lineRule="auto"/>
+      <w:spacing w:after="0"/>
     </w:pPr>
   </w:style>
   <w:style w:type="character" w:customStyle="1" w:styleId="FooterChar">

</xml_diff>